<commit_message>
updated the class diagram and changes in comments
</commit_message>
<xml_diff>
--- a/Documents/DesignDocument.docx
+++ b/Documents/DesignDocument.docx
@@ -302,8 +302,18 @@
           <w:sz w:val="28"/>
           <w:szCs w:val="28"/>
         </w:rPr>
-        <w:t>Mayank Nagpurkar</w:t>
-      </w:r>
+        <w:t xml:space="preserve">Mayank </w:t>
+      </w:r>
+      <w:proofErr w:type="spellStart"/>
+      <w:r>
+        <w:rPr>
+          <w:rFonts w:ascii="Times New Roman" w:hAnsi="Times New Roman" w:cs="Times New Roman"/>
+          <w:sz w:val="28"/>
+          <w:szCs w:val="28"/>
+        </w:rPr>
+        <w:t>Nagpurkar</w:t>
+      </w:r>
+      <w:proofErr w:type="spellEnd"/>
     </w:p>
     <w:p>
       <w:pPr>
@@ -314,14 +324,34 @@
           <w:szCs w:val="28"/>
         </w:rPr>
       </w:pPr>
-      <w:r>
-        <w:rPr>
-          <w:rFonts w:ascii="Times New Roman" w:hAnsi="Times New Roman" w:cs="Times New Roman"/>
-          <w:sz w:val="28"/>
-          <w:szCs w:val="28"/>
-        </w:rPr>
-        <w:t>Purva Ekatpure</w:t>
-      </w:r>
+      <w:proofErr w:type="spellStart"/>
+      <w:r>
+        <w:rPr>
+          <w:rFonts w:ascii="Times New Roman" w:hAnsi="Times New Roman" w:cs="Times New Roman"/>
+          <w:sz w:val="28"/>
+          <w:szCs w:val="28"/>
+        </w:rPr>
+        <w:t>Purva</w:t>
+      </w:r>
+      <w:proofErr w:type="spellEnd"/>
+      <w:r>
+        <w:rPr>
+          <w:rFonts w:ascii="Times New Roman" w:hAnsi="Times New Roman" w:cs="Times New Roman"/>
+          <w:sz w:val="28"/>
+          <w:szCs w:val="28"/>
+        </w:rPr>
+        <w:t xml:space="preserve"> </w:t>
+      </w:r>
+      <w:proofErr w:type="spellStart"/>
+      <w:r>
+        <w:rPr>
+          <w:rFonts w:ascii="Times New Roman" w:hAnsi="Times New Roman" w:cs="Times New Roman"/>
+          <w:sz w:val="28"/>
+          <w:szCs w:val="28"/>
+        </w:rPr>
+        <w:t>Ekatpure</w:t>
+      </w:r>
+      <w:proofErr w:type="spellEnd"/>
     </w:p>
     <w:p>
       <w:pPr>
@@ -1637,6 +1667,7 @@
           <w:sz w:val="24"/>
         </w:rPr>
       </w:pPr>
+      <w:proofErr w:type="spellStart"/>
       <w:r>
         <w:rPr>
           <w:rFonts w:ascii="Times New Roman" w:hAnsi="Times New Roman" w:cs="Times New Roman"/>
@@ -1644,6 +1675,7 @@
         </w:rPr>
         <w:t>Armoured</w:t>
       </w:r>
+      <w:proofErr w:type="spellEnd"/>
     </w:p>
     <w:p>
       <w:pPr>
@@ -1877,6 +1909,7 @@
           <w:sz w:val="24"/>
         </w:rPr>
       </w:pPr>
+      <w:proofErr w:type="spellStart"/>
       <w:r>
         <w:rPr>
           <w:rFonts w:ascii="Times New Roman" w:hAnsi="Times New Roman" w:cs="Times New Roman"/>
@@ -1884,6 +1917,7 @@
         </w:rPr>
         <w:t>Spawnner</w:t>
       </w:r>
+      <w:proofErr w:type="spellEnd"/>
     </w:p>
     <w:p>
       <w:pPr>
@@ -1897,6 +1931,7 @@
           <w:sz w:val="24"/>
         </w:rPr>
       </w:pPr>
+      <w:proofErr w:type="spellStart"/>
       <w:r>
         <w:rPr>
           <w:rFonts w:ascii="Times New Roman" w:hAnsi="Times New Roman" w:cs="Times New Roman"/>
@@ -1904,6 +1939,7 @@
         </w:rPr>
         <w:t>GameManager</w:t>
       </w:r>
+      <w:proofErr w:type="spellEnd"/>
     </w:p>
     <w:p>
       <w:pPr>
@@ -1917,6 +1953,7 @@
           <w:sz w:val="24"/>
         </w:rPr>
       </w:pPr>
+      <w:proofErr w:type="spellStart"/>
       <w:r>
         <w:rPr>
           <w:rFonts w:ascii="Times New Roman" w:hAnsi="Times New Roman" w:cs="Times New Roman"/>
@@ -1924,6 +1961,7 @@
         </w:rPr>
         <w:t>SetWorld</w:t>
       </w:r>
+      <w:proofErr w:type="spellEnd"/>
     </w:p>
     <w:p>
       <w:pPr>
@@ -1937,6 +1975,7 @@
           <w:sz w:val="24"/>
         </w:rPr>
       </w:pPr>
+      <w:proofErr w:type="spellStart"/>
       <w:r>
         <w:rPr>
           <w:rFonts w:ascii="Times New Roman" w:hAnsi="Times New Roman" w:cs="Times New Roman"/>
@@ -1944,6 +1983,7 @@
         </w:rPr>
         <w:t>UserEvent</w:t>
       </w:r>
+      <w:proofErr w:type="spellEnd"/>
     </w:p>
     <w:p>
       <w:pPr>
@@ -2105,9 +2145,9 @@
           <w:sz w:val="36"/>
         </w:rPr>
         <w:drawing>
-          <wp:inline distT="0" distB="0" distL="0" distR="0" wp14:anchorId="2BE9FBB8" wp14:editId="62BFF071">
-            <wp:extent cx="6600825" cy="6848475"/>
-            <wp:effectExtent l="0" t="0" r="9525" b="9525"/>
+          <wp:inline distT="0" distB="0" distL="0" distR="0" wp14:anchorId="2BE9FBB8" wp14:editId="40FC831A">
+            <wp:extent cx="6600825" cy="5787143"/>
+            <wp:effectExtent l="0" t="0" r="0" b="4445"/>
             <wp:docPr id="4" name="Picture 3">
               <a:extLst xmlns:a="http://schemas.openxmlformats.org/drawingml/2006/main">
                 <a:ext uri="{FF2B5EF4-FFF2-40B4-BE49-F238E27FC236}">
@@ -2134,7 +2174,13 @@
                     </pic:cNvPicPr>
                   </pic:nvPicPr>
                   <pic:blipFill>
-                    <a:blip r:embed="rId10"/>
+                    <a:blip r:embed="rId10">
+                      <a:extLst>
+                        <a:ext uri="{28A0092B-C50C-407E-A947-70E740481C1C}">
+                          <a14:useLocalDpi xmlns:a14="http://schemas.microsoft.com/office/drawing/2010/main" val="0"/>
+                        </a:ext>
+                      </a:extLst>
+                    </a:blip>
                     <a:stretch>
                       <a:fillRect/>
                     </a:stretch>
@@ -2142,7 +2188,7 @@
                   <pic:spPr>
                     <a:xfrm>
                       <a:off x="0" y="0"/>
-                      <a:ext cx="6600825" cy="6848475"/>
+                      <a:ext cx="6600825" cy="5787143"/>
                     </a:xfrm>
                     <a:prstGeom prst="rect">
                       <a:avLst/>
@@ -2166,6 +2212,44 @@
     </w:p>
     <w:p>
       <w:pPr>
+        <w:rPr>
+          <w:rFonts w:ascii="Times New Roman" w:hAnsi="Times New Roman" w:cs="Times New Roman"/>
+          <w:b/>
+          <w:sz w:val="36"/>
+        </w:rPr>
+      </w:pPr>
+    </w:p>
+    <w:p>
+      <w:pPr>
+        <w:rPr>
+          <w:rFonts w:ascii="Times New Roman" w:hAnsi="Times New Roman" w:cs="Times New Roman"/>
+          <w:b/>
+          <w:sz w:val="36"/>
+        </w:rPr>
+      </w:pPr>
+    </w:p>
+    <w:p>
+      <w:pPr>
+        <w:rPr>
+          <w:rFonts w:ascii="Times New Roman" w:hAnsi="Times New Roman" w:cs="Times New Roman"/>
+          <w:b/>
+          <w:sz w:val="36"/>
+        </w:rPr>
+      </w:pPr>
+    </w:p>
+    <w:p>
+      <w:pPr>
+        <w:rPr>
+          <w:rFonts w:ascii="Times New Roman" w:hAnsi="Times New Roman" w:cs="Times New Roman"/>
+          <w:b/>
+          <w:sz w:val="36"/>
+        </w:rPr>
+      </w:pPr>
+      <w:bookmarkStart w:id="0" w:name="_GoBack"/>
+      <w:bookmarkEnd w:id="0"/>
+    </w:p>
+    <w:p>
+      <w:pPr>
         <w:pStyle w:val="ListParagraph"/>
         <w:numPr>
           <w:ilvl w:val="0"/>
@@ -2183,7 +2267,6 @@
           <w:b/>
           <w:sz w:val="36"/>
         </w:rPr>
-        <w:lastRenderedPageBreak/>
         <w:t>Communication Diagram</w:t>
       </w:r>
     </w:p>
@@ -2344,7 +2427,6 @@
           <w:b/>
           <w:sz w:val="36"/>
         </w:rPr>
-        <w:lastRenderedPageBreak/>
         <w:t>Activity Diagram</w:t>
       </w:r>
     </w:p>
@@ -2442,7 +2524,6 @@
           <w:b/>
           <w:sz w:val="36"/>
         </w:rPr>
-        <w:lastRenderedPageBreak/>
         <w:t>Specifications</w:t>
       </w:r>
     </w:p>
@@ -2460,8 +2541,6 @@
         </w:rPr>
         <w:t>Framework – Unity</w:t>
       </w:r>
-      <w:bookmarkStart w:id="0" w:name="_GoBack"/>
-      <w:bookmarkEnd w:id="0"/>
     </w:p>
     <w:p>
       <w:pPr>
@@ -4068,7 +4147,7 @@
 </file>
 
 <file path=customXml/itemProps1.xml><?xml version="1.0" encoding="utf-8"?>
-<ds:datastoreItem xmlns:ds="http://schemas.openxmlformats.org/officeDocument/2006/customXml" ds:itemID="{FA59138B-592C-42DF-841C-8E70AEA48374}">
+<ds:datastoreItem xmlns:ds="http://schemas.openxmlformats.org/officeDocument/2006/customXml" ds:itemID="{D44255D6-9454-4527-8D68-85E1194D9731}">
   <ds:schemaRefs>
     <ds:schemaRef ds:uri="http://schemas.openxmlformats.org/officeDocument/2006/bibliography"/>
   </ds:schemaRefs>

</xml_diff>